<commit_message>
további tesztessethez tartozó képek
</commit_message>
<xml_diff>
--- a/tesztek/Program teszt.docx
+++ b/tesztek/Program teszt.docx
@@ -476,8 +476,6 @@
         </w:rPr>
         <w:t>Helyesadatokat kapunk vissza.</w:t>
       </w:r>
-      <w:bookmarkStart w:id="0" w:name="_GoBack"/>
-      <w:bookmarkEnd w:id="0"/>
     </w:p>
     <w:p>
       <w:pPr>
@@ -558,8 +556,8 @@
         </w:rPr>
         <w:drawing>
           <wp:inline distT="0" distB="0" distL="0" distR="0">
-            <wp:extent cx="5760720" cy="2243455"/>
-            <wp:effectExtent l="0" t="0" r="0" b="4445"/>
+            <wp:extent cx="5772135" cy="2247900"/>
+            <wp:effectExtent l="0" t="0" r="635" b="0"/>
             <wp:docPr id="7" name="Kép 7"/>
             <wp:cNvGraphicFramePr>
               <a:graphicFrameLocks xmlns:a="http://schemas.openxmlformats.org/drawingml/2006/main" noChangeAspect="1"/>
@@ -586,7 +584,553 @@
                   <pic:spPr>
                     <a:xfrm>
                       <a:off x="0" y="0"/>
-                      <a:ext cx="5760720" cy="2243455"/>
+                      <a:ext cx="5788014" cy="2254084"/>
+                    </a:xfrm>
+                    <a:prstGeom prst="rect">
+                      <a:avLst/>
+                    </a:prstGeom>
+                  </pic:spPr>
+                </pic:pic>
+              </a:graphicData>
+            </a:graphic>
+          </wp:inline>
+        </w:drawing>
+      </w:r>
+    </w:p>
+    <w:p>
+      <w:pPr>
+        <w:rPr>
+          <w:rFonts w:ascii="Times New Roman" w:hAnsi="Times New Roman" w:cs="Times New Roman"/>
+          <w:sz w:val="24"/>
+          <w:szCs w:val="24"/>
+        </w:rPr>
+      </w:pPr>
+      <w:r>
+        <w:rPr>
+          <w:rFonts w:ascii="Times New Roman" w:hAnsi="Times New Roman" w:cs="Times New Roman"/>
+          <w:sz w:val="24"/>
+          <w:szCs w:val="24"/>
+        </w:rPr>
+        <w:br w:type="page"/>
+      </w:r>
+    </w:p>
+    <w:p>
+      <w:pPr>
+        <w:jc w:val="both"/>
+        <w:rPr>
+          <w:rFonts w:ascii="Times New Roman" w:hAnsi="Times New Roman" w:cs="Times New Roman"/>
+          <w:sz w:val="24"/>
+          <w:szCs w:val="24"/>
+        </w:rPr>
+      </w:pPr>
+      <w:r>
+        <w:rPr>
+          <w:rFonts w:ascii="Times New Roman" w:hAnsi="Times New Roman" w:cs="Times New Roman"/>
+          <w:sz w:val="24"/>
+          <w:szCs w:val="24"/>
+        </w:rPr>
+        <w:lastRenderedPageBreak/>
+        <w:t>Rombusz teszteset:</w:t>
+      </w:r>
+    </w:p>
+    <w:p>
+      <w:pPr>
+        <w:jc w:val="both"/>
+        <w:rPr>
+          <w:rFonts w:ascii="Times New Roman" w:hAnsi="Times New Roman" w:cs="Times New Roman"/>
+          <w:sz w:val="24"/>
+          <w:szCs w:val="24"/>
+        </w:rPr>
+      </w:pPr>
+    </w:p>
+    <w:p>
+      <w:pPr>
+        <w:jc w:val="both"/>
+        <w:rPr>
+          <w:rFonts w:ascii="Times New Roman" w:hAnsi="Times New Roman" w:cs="Times New Roman"/>
+          <w:sz w:val="24"/>
+          <w:szCs w:val="24"/>
+        </w:rPr>
+      </w:pPr>
+      <w:r>
+        <w:rPr>
+          <w:rFonts w:ascii="Times New Roman" w:hAnsi="Times New Roman" w:cs="Times New Roman"/>
+          <w:noProof/>
+          <w:sz w:val="24"/>
+          <w:szCs w:val="24"/>
+          <w:lang w:eastAsia="hu-HU"/>
+        </w:rPr>
+        <w:drawing>
+          <wp:inline distT="0" distB="0" distL="0" distR="0">
+            <wp:extent cx="5760720" cy="3454400"/>
+            <wp:effectExtent l="0" t="0" r="0" b="0"/>
+            <wp:docPr id="8" name="Kép 8"/>
+            <wp:cNvGraphicFramePr>
+              <a:graphicFrameLocks xmlns:a="http://schemas.openxmlformats.org/drawingml/2006/main" noChangeAspect="1"/>
+            </wp:cNvGraphicFramePr>
+            <a:graphic xmlns:a="http://schemas.openxmlformats.org/drawingml/2006/main">
+              <a:graphicData uri="http://schemas.openxmlformats.org/drawingml/2006/picture">
+                <pic:pic xmlns:pic="http://schemas.openxmlformats.org/drawingml/2006/picture">
+                  <pic:nvPicPr>
+                    <pic:cNvPr id="8" name="Rombusz.PNG"/>
+                    <pic:cNvPicPr/>
+                  </pic:nvPicPr>
+                  <pic:blipFill>
+                    <a:blip r:embed="rId10">
+                      <a:extLst>
+                        <a:ext uri="{28A0092B-C50C-407E-A947-70E740481C1C}">
+                          <a14:useLocalDpi xmlns:a14="http://schemas.microsoft.com/office/drawing/2010/main" val="0"/>
+                        </a:ext>
+                      </a:extLst>
+                    </a:blip>
+                    <a:stretch>
+                      <a:fillRect/>
+                    </a:stretch>
+                  </pic:blipFill>
+                  <pic:spPr>
+                    <a:xfrm>
+                      <a:off x="0" y="0"/>
+                      <a:ext cx="5760720" cy="3454400"/>
+                    </a:xfrm>
+                    <a:prstGeom prst="rect">
+                      <a:avLst/>
+                    </a:prstGeom>
+                  </pic:spPr>
+                </pic:pic>
+              </a:graphicData>
+            </a:graphic>
+          </wp:inline>
+        </w:drawing>
+      </w:r>
+    </w:p>
+    <w:p>
+      <w:pPr>
+        <w:jc w:val="both"/>
+        <w:rPr>
+          <w:rFonts w:ascii="Times New Roman" w:hAnsi="Times New Roman" w:cs="Times New Roman"/>
+          <w:sz w:val="24"/>
+          <w:szCs w:val="24"/>
+        </w:rPr>
+      </w:pPr>
+      <w:r>
+        <w:rPr>
+          <w:rFonts w:ascii="Times New Roman" w:hAnsi="Times New Roman" w:cs="Times New Roman"/>
+          <w:noProof/>
+          <w:sz w:val="24"/>
+          <w:szCs w:val="24"/>
+          <w:lang w:eastAsia="hu-HU"/>
+        </w:rPr>
+        <w:drawing>
+          <wp:inline distT="0" distB="0" distL="0" distR="0">
+            <wp:extent cx="5760720" cy="1989455"/>
+            <wp:effectExtent l="0" t="0" r="0" b="0"/>
+            <wp:docPr id="9" name="Kép 9"/>
+            <wp:cNvGraphicFramePr>
+              <a:graphicFrameLocks xmlns:a="http://schemas.openxmlformats.org/drawingml/2006/main" noChangeAspect="1"/>
+            </wp:cNvGraphicFramePr>
+            <a:graphic xmlns:a="http://schemas.openxmlformats.org/drawingml/2006/main">
+              <a:graphicData uri="http://schemas.openxmlformats.org/drawingml/2006/picture">
+                <pic:pic xmlns:pic="http://schemas.openxmlformats.org/drawingml/2006/picture">
+                  <pic:nvPicPr>
+                    <pic:cNvPr id="9" name="Rombusz2.PNG"/>
+                    <pic:cNvPicPr/>
+                  </pic:nvPicPr>
+                  <pic:blipFill>
+                    <a:blip r:embed="rId11">
+                      <a:extLst>
+                        <a:ext uri="{28A0092B-C50C-407E-A947-70E740481C1C}">
+                          <a14:useLocalDpi xmlns:a14="http://schemas.microsoft.com/office/drawing/2010/main" val="0"/>
+                        </a:ext>
+                      </a:extLst>
+                    </a:blip>
+                    <a:stretch>
+                      <a:fillRect/>
+                    </a:stretch>
+                  </pic:blipFill>
+                  <pic:spPr>
+                    <a:xfrm>
+                      <a:off x="0" y="0"/>
+                      <a:ext cx="5760720" cy="1989455"/>
+                    </a:xfrm>
+                    <a:prstGeom prst="rect">
+                      <a:avLst/>
+                    </a:prstGeom>
+                  </pic:spPr>
+                </pic:pic>
+              </a:graphicData>
+            </a:graphic>
+          </wp:inline>
+        </w:drawing>
+      </w:r>
+    </w:p>
+    <w:p>
+      <w:pPr>
+        <w:jc w:val="both"/>
+        <w:rPr>
+          <w:rFonts w:ascii="Times New Roman" w:hAnsi="Times New Roman" w:cs="Times New Roman"/>
+          <w:sz w:val="24"/>
+          <w:szCs w:val="24"/>
+        </w:rPr>
+      </w:pPr>
+    </w:p>
+    <w:p>
+      <w:pPr>
+        <w:rPr>
+          <w:rFonts w:ascii="Times New Roman" w:hAnsi="Times New Roman" w:cs="Times New Roman"/>
+          <w:sz w:val="24"/>
+          <w:szCs w:val="24"/>
+        </w:rPr>
+      </w:pPr>
+      <w:r>
+        <w:rPr>
+          <w:rFonts w:ascii="Times New Roman" w:hAnsi="Times New Roman" w:cs="Times New Roman"/>
+          <w:sz w:val="24"/>
+          <w:szCs w:val="24"/>
+        </w:rPr>
+        <w:br w:type="page"/>
+      </w:r>
+    </w:p>
+    <w:p>
+      <w:pPr>
+        <w:jc w:val="both"/>
+        <w:rPr>
+          <w:rFonts w:ascii="Times New Roman" w:hAnsi="Times New Roman" w:cs="Times New Roman"/>
+          <w:sz w:val="24"/>
+          <w:szCs w:val="24"/>
+        </w:rPr>
+      </w:pPr>
+      <w:r>
+        <w:rPr>
+          <w:rFonts w:ascii="Times New Roman" w:hAnsi="Times New Roman" w:cs="Times New Roman"/>
+          <w:sz w:val="24"/>
+          <w:szCs w:val="24"/>
+        </w:rPr>
+        <w:lastRenderedPageBreak/>
+        <w:t>Gömb teszteset:</w:t>
+      </w:r>
+    </w:p>
+    <w:p>
+      <w:pPr>
+        <w:jc w:val="both"/>
+        <w:rPr>
+          <w:rFonts w:ascii="Times New Roman" w:hAnsi="Times New Roman" w:cs="Times New Roman"/>
+          <w:sz w:val="24"/>
+          <w:szCs w:val="24"/>
+        </w:rPr>
+      </w:pPr>
+      <w:r>
+        <w:rPr>
+          <w:rFonts w:ascii="Times New Roman" w:hAnsi="Times New Roman" w:cs="Times New Roman"/>
+          <w:sz w:val="24"/>
+          <w:szCs w:val="24"/>
+        </w:rPr>
+        <w:t>Helyesek a számítások!</w:t>
+      </w:r>
+    </w:p>
+    <w:p>
+      <w:pPr>
+        <w:jc w:val="both"/>
+        <w:rPr>
+          <w:rFonts w:ascii="Times New Roman" w:hAnsi="Times New Roman" w:cs="Times New Roman"/>
+          <w:sz w:val="24"/>
+          <w:szCs w:val="24"/>
+        </w:rPr>
+      </w:pPr>
+    </w:p>
+    <w:p>
+      <w:pPr>
+        <w:jc w:val="both"/>
+        <w:rPr>
+          <w:rFonts w:ascii="Times New Roman" w:hAnsi="Times New Roman" w:cs="Times New Roman"/>
+          <w:sz w:val="24"/>
+          <w:szCs w:val="24"/>
+        </w:rPr>
+      </w:pPr>
+      <w:r>
+        <w:rPr>
+          <w:rFonts w:ascii="Times New Roman" w:hAnsi="Times New Roman" w:cs="Times New Roman"/>
+          <w:noProof/>
+          <w:sz w:val="24"/>
+          <w:szCs w:val="24"/>
+          <w:lang w:eastAsia="hu-HU"/>
+        </w:rPr>
+        <w:drawing>
+          <wp:inline distT="0" distB="0" distL="0" distR="0">
+            <wp:extent cx="5760720" cy="3423285"/>
+            <wp:effectExtent l="0" t="0" r="0" b="5715"/>
+            <wp:docPr id="10" name="Kép 10"/>
+            <wp:cNvGraphicFramePr>
+              <a:graphicFrameLocks xmlns:a="http://schemas.openxmlformats.org/drawingml/2006/main" noChangeAspect="1"/>
+            </wp:cNvGraphicFramePr>
+            <a:graphic xmlns:a="http://schemas.openxmlformats.org/drawingml/2006/main">
+              <a:graphicData uri="http://schemas.openxmlformats.org/drawingml/2006/picture">
+                <pic:pic xmlns:pic="http://schemas.openxmlformats.org/drawingml/2006/picture">
+                  <pic:nvPicPr>
+                    <pic:cNvPr id="10" name="gomb.PNG"/>
+                    <pic:cNvPicPr/>
+                  </pic:nvPicPr>
+                  <pic:blipFill>
+                    <a:blip r:embed="rId12">
+                      <a:extLst>
+                        <a:ext uri="{28A0092B-C50C-407E-A947-70E740481C1C}">
+                          <a14:useLocalDpi xmlns:a14="http://schemas.microsoft.com/office/drawing/2010/main" val="0"/>
+                        </a:ext>
+                      </a:extLst>
+                    </a:blip>
+                    <a:stretch>
+                      <a:fillRect/>
+                    </a:stretch>
+                  </pic:blipFill>
+                  <pic:spPr>
+                    <a:xfrm>
+                      <a:off x="0" y="0"/>
+                      <a:ext cx="5760720" cy="3423285"/>
+                    </a:xfrm>
+                    <a:prstGeom prst="rect">
+                      <a:avLst/>
+                    </a:prstGeom>
+                  </pic:spPr>
+                </pic:pic>
+              </a:graphicData>
+            </a:graphic>
+          </wp:inline>
+        </w:drawing>
+      </w:r>
+    </w:p>
+    <w:p>
+      <w:pPr>
+        <w:jc w:val="both"/>
+        <w:rPr>
+          <w:rFonts w:ascii="Times New Roman" w:hAnsi="Times New Roman" w:cs="Times New Roman"/>
+          <w:sz w:val="24"/>
+          <w:szCs w:val="24"/>
+        </w:rPr>
+      </w:pPr>
+      <w:r>
+        <w:rPr>
+          <w:rFonts w:ascii="Times New Roman" w:hAnsi="Times New Roman" w:cs="Times New Roman"/>
+          <w:noProof/>
+          <w:sz w:val="24"/>
+          <w:szCs w:val="24"/>
+          <w:lang w:eastAsia="hu-HU"/>
+        </w:rPr>
+        <w:drawing>
+          <wp:inline distT="0" distB="0" distL="0" distR="0">
+            <wp:extent cx="5760720" cy="2647315"/>
+            <wp:effectExtent l="0" t="0" r="0" b="635"/>
+            <wp:docPr id="11" name="Kép 11"/>
+            <wp:cNvGraphicFramePr>
+              <a:graphicFrameLocks xmlns:a="http://schemas.openxmlformats.org/drawingml/2006/main" noChangeAspect="1"/>
+            </wp:cNvGraphicFramePr>
+            <a:graphic xmlns:a="http://schemas.openxmlformats.org/drawingml/2006/main">
+              <a:graphicData uri="http://schemas.openxmlformats.org/drawingml/2006/picture">
+                <pic:pic xmlns:pic="http://schemas.openxmlformats.org/drawingml/2006/picture">
+                  <pic:nvPicPr>
+                    <pic:cNvPr id="11" name="gomb2.PNG"/>
+                    <pic:cNvPicPr/>
+                  </pic:nvPicPr>
+                  <pic:blipFill>
+                    <a:blip r:embed="rId13">
+                      <a:extLst>
+                        <a:ext uri="{28A0092B-C50C-407E-A947-70E740481C1C}">
+                          <a14:useLocalDpi xmlns:a14="http://schemas.microsoft.com/office/drawing/2010/main" val="0"/>
+                        </a:ext>
+                      </a:extLst>
+                    </a:blip>
+                    <a:stretch>
+                      <a:fillRect/>
+                    </a:stretch>
+                  </pic:blipFill>
+                  <pic:spPr>
+                    <a:xfrm>
+                      <a:off x="0" y="0"/>
+                      <a:ext cx="5760720" cy="2647315"/>
+                    </a:xfrm>
+                    <a:prstGeom prst="rect">
+                      <a:avLst/>
+                    </a:prstGeom>
+                  </pic:spPr>
+                </pic:pic>
+              </a:graphicData>
+            </a:graphic>
+          </wp:inline>
+        </w:drawing>
+      </w:r>
+    </w:p>
+    <w:p>
+      <w:pPr>
+        <w:jc w:val="both"/>
+        <w:rPr>
+          <w:rFonts w:ascii="Times New Roman" w:hAnsi="Times New Roman" w:cs="Times New Roman"/>
+          <w:sz w:val="24"/>
+          <w:szCs w:val="24"/>
+        </w:rPr>
+      </w:pPr>
+    </w:p>
+    <w:p>
+      <w:pPr>
+        <w:rPr>
+          <w:rFonts w:ascii="Times New Roman" w:hAnsi="Times New Roman" w:cs="Times New Roman"/>
+          <w:sz w:val="24"/>
+          <w:szCs w:val="24"/>
+        </w:rPr>
+      </w:pPr>
+      <w:r>
+        <w:rPr>
+          <w:rFonts w:ascii="Times New Roman" w:hAnsi="Times New Roman" w:cs="Times New Roman"/>
+          <w:sz w:val="24"/>
+          <w:szCs w:val="24"/>
+        </w:rPr>
+        <w:br w:type="page"/>
+      </w:r>
+    </w:p>
+    <w:p>
+      <w:pPr>
+        <w:jc w:val="both"/>
+        <w:rPr>
+          <w:rFonts w:ascii="Times New Roman" w:hAnsi="Times New Roman" w:cs="Times New Roman"/>
+          <w:sz w:val="24"/>
+          <w:szCs w:val="24"/>
+        </w:rPr>
+      </w:pPr>
+      <w:r>
+        <w:rPr>
+          <w:rFonts w:ascii="Times New Roman" w:hAnsi="Times New Roman" w:cs="Times New Roman"/>
+          <w:sz w:val="24"/>
+          <w:szCs w:val="24"/>
+        </w:rPr>
+        <w:lastRenderedPageBreak/>
+        <w:t>Gúla teszteset:</w:t>
+      </w:r>
+    </w:p>
+    <w:p>
+      <w:pPr>
+        <w:jc w:val="both"/>
+        <w:rPr>
+          <w:rFonts w:ascii="Times New Roman" w:hAnsi="Times New Roman" w:cs="Times New Roman"/>
+          <w:sz w:val="24"/>
+          <w:szCs w:val="24"/>
+        </w:rPr>
+      </w:pPr>
+      <w:r>
+        <w:rPr>
+          <w:rFonts w:ascii="Times New Roman" w:hAnsi="Times New Roman" w:cs="Times New Roman"/>
+          <w:sz w:val="24"/>
+          <w:szCs w:val="24"/>
+        </w:rPr>
+        <w:t>Helytelen a térfogat és felszin</w:t>
+      </w:r>
+      <w:bookmarkStart w:id="0" w:name="_GoBack"/>
+      <w:bookmarkEnd w:id="0"/>
+    </w:p>
+    <w:p>
+      <w:pPr>
+        <w:jc w:val="both"/>
+        <w:rPr>
+          <w:rFonts w:ascii="Times New Roman" w:hAnsi="Times New Roman" w:cs="Times New Roman"/>
+          <w:sz w:val="24"/>
+          <w:szCs w:val="24"/>
+        </w:rPr>
+      </w:pPr>
+      <w:r>
+        <w:rPr>
+          <w:rFonts w:ascii="Times New Roman" w:hAnsi="Times New Roman" w:cs="Times New Roman"/>
+          <w:noProof/>
+          <w:sz w:val="24"/>
+          <w:szCs w:val="24"/>
+          <w:lang w:eastAsia="hu-HU"/>
+        </w:rPr>
+        <w:drawing>
+          <wp:inline distT="0" distB="0" distL="0" distR="0">
+            <wp:extent cx="5760720" cy="3440430"/>
+            <wp:effectExtent l="0" t="0" r="0" b="7620"/>
+            <wp:docPr id="12" name="Kép 12"/>
+            <wp:cNvGraphicFramePr>
+              <a:graphicFrameLocks xmlns:a="http://schemas.openxmlformats.org/drawingml/2006/main" noChangeAspect="1"/>
+            </wp:cNvGraphicFramePr>
+            <a:graphic xmlns:a="http://schemas.openxmlformats.org/drawingml/2006/main">
+              <a:graphicData uri="http://schemas.openxmlformats.org/drawingml/2006/picture">
+                <pic:pic xmlns:pic="http://schemas.openxmlformats.org/drawingml/2006/picture">
+                  <pic:nvPicPr>
+                    <pic:cNvPr id="12" name="Gula.PNG"/>
+                    <pic:cNvPicPr/>
+                  </pic:nvPicPr>
+                  <pic:blipFill>
+                    <a:blip r:embed="rId14">
+                      <a:extLst>
+                        <a:ext uri="{28A0092B-C50C-407E-A947-70E740481C1C}">
+                          <a14:useLocalDpi xmlns:a14="http://schemas.microsoft.com/office/drawing/2010/main" val="0"/>
+                        </a:ext>
+                      </a:extLst>
+                    </a:blip>
+                    <a:stretch>
+                      <a:fillRect/>
+                    </a:stretch>
+                  </pic:blipFill>
+                  <pic:spPr>
+                    <a:xfrm>
+                      <a:off x="0" y="0"/>
+                      <a:ext cx="5760720" cy="3440430"/>
+                    </a:xfrm>
+                    <a:prstGeom prst="rect">
+                      <a:avLst/>
+                    </a:prstGeom>
+                  </pic:spPr>
+                </pic:pic>
+              </a:graphicData>
+            </a:graphic>
+          </wp:inline>
+        </w:drawing>
+      </w:r>
+    </w:p>
+    <w:p>
+      <w:pPr>
+        <w:jc w:val="both"/>
+        <w:rPr>
+          <w:rFonts w:ascii="Times New Roman" w:hAnsi="Times New Roman" w:cs="Times New Roman"/>
+          <w:sz w:val="24"/>
+          <w:szCs w:val="24"/>
+        </w:rPr>
+      </w:pPr>
+      <w:r>
+        <w:rPr>
+          <w:rFonts w:ascii="Times New Roman" w:hAnsi="Times New Roman" w:cs="Times New Roman"/>
+          <w:noProof/>
+          <w:sz w:val="24"/>
+          <w:szCs w:val="24"/>
+          <w:lang w:eastAsia="hu-HU"/>
+        </w:rPr>
+        <w:drawing>
+          <wp:inline distT="0" distB="0" distL="0" distR="0">
+            <wp:extent cx="5760720" cy="2690495"/>
+            <wp:effectExtent l="0" t="0" r="0" b="0"/>
+            <wp:docPr id="13" name="Kép 13"/>
+            <wp:cNvGraphicFramePr>
+              <a:graphicFrameLocks xmlns:a="http://schemas.openxmlformats.org/drawingml/2006/main" noChangeAspect="1"/>
+            </wp:cNvGraphicFramePr>
+            <a:graphic xmlns:a="http://schemas.openxmlformats.org/drawingml/2006/main">
+              <a:graphicData uri="http://schemas.openxmlformats.org/drawingml/2006/picture">
+                <pic:pic xmlns:pic="http://schemas.openxmlformats.org/drawingml/2006/picture">
+                  <pic:nvPicPr>
+                    <pic:cNvPr id="13" name="Gula2.PNG"/>
+                    <pic:cNvPicPr/>
+                  </pic:nvPicPr>
+                  <pic:blipFill>
+                    <a:blip r:embed="rId15">
+                      <a:extLst>
+                        <a:ext uri="{28A0092B-C50C-407E-A947-70E740481C1C}">
+                          <a14:useLocalDpi xmlns:a14="http://schemas.microsoft.com/office/drawing/2010/main" val="0"/>
+                        </a:ext>
+                      </a:extLst>
+                    </a:blip>
+                    <a:stretch>
+                      <a:fillRect/>
+                    </a:stretch>
+                  </pic:blipFill>
+                  <pic:spPr>
+                    <a:xfrm>
+                      <a:off x="0" y="0"/>
+                      <a:ext cx="5760720" cy="2690495"/>
                     </a:xfrm>
                     <a:prstGeom prst="rect">
                       <a:avLst/>

</xml_diff>